<commit_message>
Agregando los archivos que no habiamos subido
Además TODOS los documentos se modificaron para agregarles la hoja de presentación
</commit_message>
<xml_diff>
--- a/Casos de uso/Casos de uso.docx
+++ b/Casos de uso/Casos de uso.docx
@@ -4,8 +4,430 @@
   <w:body>
     <w:p>
       <w:pPr>
-        <w:spacing w:before="100" w:beforeAutospacing="1" w:after="100" w:afterAutospacing="1" w:line="240" w:lineRule="auto"/>
-        <w:outlineLvl w:val="2"/>
+        <w:jc w:val="center"/>
+        <w:rPr>
+          <w:rFonts w:ascii="Times New Roman" w:hAnsi="Times New Roman" w:cs="Times New Roman"/>
+          <w:b/>
+          <w:bCs/>
+          <w:sz w:val="32"/>
+          <w:szCs w:val="32"/>
+        </w:rPr>
+      </w:pPr>
+      <w:r>
+        <w:rPr>
+          <w:rFonts w:ascii="Times New Roman" w:hAnsi="Times New Roman" w:cs="Times New Roman"/>
+          <w:b/>
+          <w:bCs/>
+          <w:sz w:val="32"/>
+          <w:szCs w:val="32"/>
+        </w:rPr>
+        <w:t>Universidad Autónoma de Zacatecas</w:t>
+      </w:r>
+    </w:p>
+    <w:p>
+      <w:pPr>
+        <w:jc w:val="center"/>
+        <w:rPr>
+          <w:rFonts w:ascii="Times New Roman" w:hAnsi="Times New Roman" w:cs="Times New Roman"/>
+          <w:b/>
+          <w:bCs/>
+          <w:sz w:val="32"/>
+          <w:szCs w:val="32"/>
+        </w:rPr>
+      </w:pPr>
+      <w:r>
+        <w:rPr>
+          <w:rFonts w:ascii="Times New Roman" w:hAnsi="Times New Roman" w:cs="Times New Roman"/>
+          <w:b/>
+          <w:bCs/>
+          <w:sz w:val="32"/>
+          <w:szCs w:val="32"/>
+        </w:rPr>
+        <w:t>Unidad Académica de Ingeniería Eléctrica</w:t>
+      </w:r>
+    </w:p>
+    <w:p>
+      <w:pPr>
+        <w:jc w:val="center"/>
+        <w:rPr>
+          <w:rFonts w:ascii="Times New Roman" w:hAnsi="Times New Roman" w:cs="Times New Roman"/>
+          <w:b/>
+          <w:bCs/>
+          <w:sz w:val="32"/>
+          <w:szCs w:val="32"/>
+        </w:rPr>
+      </w:pPr>
+    </w:p>
+    <w:p>
+      <w:pPr>
+        <w:jc w:val="center"/>
+        <w:rPr>
+          <w:rFonts w:ascii="Times New Roman" w:hAnsi="Times New Roman" w:cs="Times New Roman"/>
+          <w:b/>
+          <w:bCs/>
+          <w:sz w:val="32"/>
+          <w:szCs w:val="32"/>
+        </w:rPr>
+      </w:pPr>
+      <w:r>
+        <w:rPr>
+          <w:rFonts w:ascii="Times New Roman" w:hAnsi="Times New Roman" w:cs="Times New Roman"/>
+          <w:b/>
+          <w:bCs/>
+          <w:sz w:val="32"/>
+          <w:szCs w:val="32"/>
+        </w:rPr>
+        <w:t>Ingeniería de Software</w:t>
+      </w:r>
+    </w:p>
+    <w:p>
+      <w:pPr>
+        <w:jc w:val="center"/>
+        <w:rPr>
+          <w:rFonts w:ascii="Times New Roman" w:hAnsi="Times New Roman" w:cs="Times New Roman"/>
+          <w:b/>
+          <w:bCs/>
+          <w:sz w:val="32"/>
+          <w:szCs w:val="32"/>
+        </w:rPr>
+      </w:pPr>
+    </w:p>
+    <w:p>
+      <w:pPr>
+        <w:jc w:val="center"/>
+        <w:rPr>
+          <w:rFonts w:ascii="Times New Roman" w:hAnsi="Times New Roman" w:cs="Times New Roman"/>
+          <w:b/>
+          <w:bCs/>
+          <w:sz w:val="32"/>
+          <w:szCs w:val="32"/>
+        </w:rPr>
+      </w:pPr>
+      <w:r>
+        <w:rPr>
+          <w:rFonts w:ascii="Times New Roman" w:hAnsi="Times New Roman" w:cs="Times New Roman"/>
+          <w:b/>
+          <w:bCs/>
+          <w:sz w:val="32"/>
+          <w:szCs w:val="32"/>
+        </w:rPr>
+        <w:t>Análisis y Diseño Orientado a Objetos</w:t>
+      </w:r>
+    </w:p>
+    <w:p>
+      <w:pPr>
+        <w:jc w:val="center"/>
+        <w:rPr>
+          <w:rFonts w:ascii="Times New Roman" w:hAnsi="Times New Roman" w:cs="Times New Roman"/>
+          <w:b/>
+          <w:bCs/>
+          <w:sz w:val="32"/>
+          <w:szCs w:val="32"/>
+        </w:rPr>
+      </w:pPr>
+      <w:r>
+        <w:rPr>
+          <w:rFonts w:ascii="Times New Roman" w:hAnsi="Times New Roman" w:cs="Times New Roman"/>
+          <w:b/>
+          <w:bCs/>
+          <w:sz w:val="32"/>
+          <w:szCs w:val="32"/>
+        </w:rPr>
+        <w:t>PROYECTO FINAL – CASOS DE USO</w:t>
+      </w:r>
+    </w:p>
+    <w:p>
+      <w:pPr>
+        <w:jc w:val="center"/>
+        <w:rPr>
+          <w:rFonts w:ascii="Times New Roman" w:hAnsi="Times New Roman" w:cs="Times New Roman"/>
+          <w:b/>
+          <w:bCs/>
+          <w:sz w:val="32"/>
+          <w:szCs w:val="32"/>
+        </w:rPr>
+      </w:pPr>
+    </w:p>
+    <w:p>
+      <w:pPr>
+        <w:jc w:val="center"/>
+        <w:rPr>
+          <w:rFonts w:ascii="Times New Roman" w:hAnsi="Times New Roman" w:cs="Times New Roman"/>
+          <w:b/>
+          <w:bCs/>
+          <w:sz w:val="32"/>
+          <w:szCs w:val="32"/>
+        </w:rPr>
+      </w:pPr>
+      <w:r>
+        <w:rPr>
+          <w:rFonts w:ascii="Times New Roman" w:hAnsi="Times New Roman" w:cs="Times New Roman"/>
+          <w:b/>
+          <w:bCs/>
+          <w:sz w:val="32"/>
+          <w:szCs w:val="32"/>
+        </w:rPr>
+        <w:t>4° D</w:t>
+      </w:r>
+    </w:p>
+    <w:p>
+      <w:pPr>
+        <w:jc w:val="center"/>
+        <w:rPr>
+          <w:rFonts w:ascii="Times New Roman" w:hAnsi="Times New Roman" w:cs="Times New Roman"/>
+          <w:b/>
+          <w:bCs/>
+          <w:sz w:val="32"/>
+          <w:szCs w:val="32"/>
+        </w:rPr>
+      </w:pPr>
+      <w:r>
+        <w:rPr>
+          <w:rFonts w:ascii="Times New Roman" w:hAnsi="Times New Roman" w:cs="Times New Roman"/>
+          <w:b/>
+          <w:bCs/>
+          <w:sz w:val="32"/>
+          <w:szCs w:val="32"/>
+        </w:rPr>
+        <w:t xml:space="preserve">Alumnos: </w:t>
+      </w:r>
+    </w:p>
+    <w:p>
+      <w:pPr>
+        <w:jc w:val="center"/>
+        <w:rPr>
+          <w:rFonts w:ascii="Times New Roman" w:hAnsi="Times New Roman" w:cs="Times New Roman"/>
+          <w:sz w:val="32"/>
+          <w:szCs w:val="32"/>
+        </w:rPr>
+      </w:pPr>
+      <w:r>
+        <w:rPr>
+          <w:rFonts w:ascii="Times New Roman" w:hAnsi="Times New Roman" w:cs="Times New Roman"/>
+          <w:sz w:val="32"/>
+          <w:szCs w:val="32"/>
+        </w:rPr>
+        <w:t>Juana Guadalupe Rodríguez Olivo</w:t>
+      </w:r>
+      <w:r>
+        <w:rPr>
+          <w:rFonts w:ascii="Times New Roman" w:hAnsi="Times New Roman" w:cs="Times New Roman"/>
+          <w:sz w:val="32"/>
+          <w:szCs w:val="32"/>
+        </w:rPr>
+        <w:t xml:space="preserve"> </w:t>
+      </w:r>
+    </w:p>
+    <w:p>
+      <w:pPr>
+        <w:jc w:val="center"/>
+        <w:rPr>
+          <w:rFonts w:ascii="Times New Roman" w:hAnsi="Times New Roman" w:cs="Times New Roman"/>
+          <w:sz w:val="32"/>
+          <w:szCs w:val="32"/>
+        </w:rPr>
+      </w:pPr>
+      <w:r>
+        <w:rPr>
+          <w:rFonts w:ascii="Times New Roman" w:hAnsi="Times New Roman" w:cs="Times New Roman"/>
+          <w:sz w:val="32"/>
+          <w:szCs w:val="32"/>
+        </w:rPr>
+        <w:t>Matricula:</w:t>
+      </w:r>
+      <w:r>
+        <w:rPr>
+          <w:rFonts w:ascii="Times New Roman" w:hAnsi="Times New Roman" w:cs="Times New Roman"/>
+          <w:sz w:val="32"/>
+          <w:szCs w:val="32"/>
+        </w:rPr>
+        <w:t xml:space="preserve"> 39208394</w:t>
+      </w:r>
+    </w:p>
+    <w:p>
+      <w:pPr>
+        <w:jc w:val="center"/>
+        <w:rPr>
+          <w:rFonts w:ascii="Times New Roman" w:hAnsi="Times New Roman" w:cs="Times New Roman"/>
+          <w:sz w:val="32"/>
+          <w:szCs w:val="32"/>
+        </w:rPr>
+      </w:pPr>
+      <w:r>
+        <w:rPr>
+          <w:rFonts w:ascii="Times New Roman" w:hAnsi="Times New Roman" w:cs="Times New Roman"/>
+          <w:sz w:val="32"/>
+          <w:szCs w:val="32"/>
+        </w:rPr>
+        <w:t>Jessica Natalia Arredondo Rebollo</w:t>
+      </w:r>
+      <w:r>
+        <w:rPr>
+          <w:rFonts w:ascii="Times New Roman" w:hAnsi="Times New Roman" w:cs="Times New Roman"/>
+          <w:sz w:val="32"/>
+          <w:szCs w:val="32"/>
+        </w:rPr>
+        <w:t xml:space="preserve"> </w:t>
+      </w:r>
+    </w:p>
+    <w:p>
+      <w:pPr>
+        <w:jc w:val="center"/>
+        <w:rPr>
+          <w:rFonts w:ascii="Times New Roman" w:hAnsi="Times New Roman" w:cs="Times New Roman"/>
+          <w:sz w:val="32"/>
+          <w:szCs w:val="32"/>
+        </w:rPr>
+      </w:pPr>
+      <w:r>
+        <w:rPr>
+          <w:rFonts w:ascii="Times New Roman" w:hAnsi="Times New Roman" w:cs="Times New Roman"/>
+          <w:sz w:val="32"/>
+          <w:szCs w:val="32"/>
+        </w:rPr>
+        <w:t>Matricula:</w:t>
+      </w:r>
+      <w:r>
+        <w:rPr>
+          <w:rFonts w:ascii="Times New Roman" w:hAnsi="Times New Roman" w:cs="Times New Roman"/>
+          <w:sz w:val="32"/>
+          <w:szCs w:val="32"/>
+        </w:rPr>
+        <w:t xml:space="preserve"> </w:t>
+      </w:r>
+      <w:r>
+        <w:rPr>
+          <w:rFonts w:ascii="Times New Roman" w:hAnsi="Times New Roman" w:cs="Times New Roman"/>
+          <w:sz w:val="32"/>
+          <w:szCs w:val="32"/>
+        </w:rPr>
+        <w:t>21204017</w:t>
+      </w:r>
+    </w:p>
+    <w:p>
+      <w:pPr>
+        <w:jc w:val="center"/>
+        <w:rPr>
+          <w:rFonts w:ascii="Times New Roman" w:hAnsi="Times New Roman" w:cs="Times New Roman"/>
+          <w:sz w:val="32"/>
+          <w:szCs w:val="32"/>
+        </w:rPr>
+      </w:pPr>
+    </w:p>
+    <w:p>
+      <w:pPr>
+        <w:jc w:val="center"/>
+        <w:rPr>
+          <w:rFonts w:ascii="Times New Roman" w:hAnsi="Times New Roman" w:cs="Times New Roman"/>
+          <w:b/>
+          <w:bCs/>
+          <w:sz w:val="32"/>
+          <w:szCs w:val="32"/>
+        </w:rPr>
+      </w:pPr>
+      <w:r>
+        <w:rPr>
+          <w:rFonts w:ascii="Times New Roman" w:hAnsi="Times New Roman" w:cs="Times New Roman"/>
+          <w:b/>
+          <w:bCs/>
+          <w:sz w:val="32"/>
+          <w:szCs w:val="32"/>
+        </w:rPr>
+        <w:t xml:space="preserve">Profesor: </w:t>
+      </w:r>
+      <w:r>
+        <w:rPr>
+          <w:rFonts w:ascii="Times New Roman" w:hAnsi="Times New Roman" w:cs="Times New Roman"/>
+          <w:sz w:val="32"/>
+          <w:szCs w:val="32"/>
+        </w:rPr>
+        <w:t xml:space="preserve">Cristian </w:t>
+      </w:r>
+      <w:proofErr w:type="spellStart"/>
+      <w:r>
+        <w:rPr>
+          <w:rFonts w:ascii="Times New Roman" w:hAnsi="Times New Roman" w:cs="Times New Roman"/>
+          <w:sz w:val="32"/>
+          <w:szCs w:val="32"/>
+        </w:rPr>
+        <w:t>Boyain</w:t>
+      </w:r>
+      <w:proofErr w:type="spellEnd"/>
+    </w:p>
+    <w:p>
+      <w:pPr>
+        <w:jc w:val="center"/>
+        <w:rPr>
+          <w:rFonts w:ascii="Times New Roman" w:hAnsi="Times New Roman" w:cs="Times New Roman"/>
+          <w:sz w:val="32"/>
+          <w:szCs w:val="32"/>
+        </w:rPr>
+      </w:pPr>
+    </w:p>
+    <w:p>
+      <w:pPr>
+        <w:jc w:val="center"/>
+        <w:rPr>
+          <w:rFonts w:ascii="Times New Roman" w:hAnsi="Times New Roman" w:cs="Times New Roman"/>
+          <w:sz w:val="32"/>
+          <w:szCs w:val="32"/>
+        </w:rPr>
+      </w:pPr>
+      <w:r>
+        <w:rPr>
+          <w:rFonts w:ascii="Times New Roman" w:hAnsi="Times New Roman" w:cs="Times New Roman"/>
+          <w:b/>
+          <w:bCs/>
+          <w:sz w:val="32"/>
+          <w:szCs w:val="32"/>
+        </w:rPr>
+        <w:t xml:space="preserve">Fecha: </w:t>
+      </w:r>
+      <w:r>
+        <w:rPr>
+          <w:rFonts w:ascii="Times New Roman" w:hAnsi="Times New Roman" w:cs="Times New Roman"/>
+          <w:sz w:val="32"/>
+          <w:szCs w:val="32"/>
+        </w:rPr>
+        <w:t>30 de octubre</w:t>
+      </w:r>
+      <w:r>
+        <w:rPr>
+          <w:rFonts w:ascii="Times New Roman" w:hAnsi="Times New Roman" w:cs="Times New Roman"/>
+          <w:sz w:val="32"/>
+          <w:szCs w:val="32"/>
+        </w:rPr>
+        <w:t xml:space="preserve"> 2024</w:t>
+      </w:r>
+      <w:r>
+        <w:rPr>
+          <w:rFonts w:ascii="Times New Roman" w:hAnsi="Times New Roman" w:cs="Times New Roman"/>
+          <w:sz w:val="32"/>
+          <w:szCs w:val="32"/>
+        </w:rPr>
+        <w:br/>
+      </w:r>
+      <w:r>
+        <w:rPr>
+          <w:rFonts w:ascii="Times New Roman" w:hAnsi="Times New Roman" w:cs="Times New Roman"/>
+          <w:b/>
+          <w:bCs/>
+          <w:sz w:val="32"/>
+          <w:szCs w:val="32"/>
+        </w:rPr>
+        <w:t>Actualización:</w:t>
+      </w:r>
+      <w:r>
+        <w:rPr>
+          <w:rFonts w:ascii="Times New Roman" w:hAnsi="Times New Roman" w:cs="Times New Roman"/>
+          <w:sz w:val="32"/>
+          <w:szCs w:val="32"/>
+        </w:rPr>
+        <w:t xml:space="preserve"> 4 de diciembre 2024</w:t>
+      </w:r>
+    </w:p>
+    <w:p>
+      <w:pPr>
         <w:rPr>
           <w:rFonts w:ascii="Times New Roman" w:eastAsia="Times New Roman" w:hAnsi="Times New Roman" w:cs="Times New Roman"/>
           <w:b/>
@@ -24,6 +446,32 @@
           <w:szCs w:val="27"/>
           <w:lang w:eastAsia="es-MX"/>
         </w:rPr>
+        <w:br w:type="page"/>
+      </w:r>
+    </w:p>
+    <w:p>
+      <w:pPr>
+        <w:spacing w:before="100" w:beforeAutospacing="1" w:after="100" w:afterAutospacing="1" w:line="240" w:lineRule="auto"/>
+        <w:outlineLvl w:val="2"/>
+        <w:rPr>
+          <w:rFonts w:ascii="Times New Roman" w:eastAsia="Times New Roman" w:hAnsi="Times New Roman" w:cs="Times New Roman"/>
+          <w:b/>
+          <w:bCs/>
+          <w:sz w:val="27"/>
+          <w:szCs w:val="27"/>
+          <w:lang w:eastAsia="es-MX"/>
+        </w:rPr>
+      </w:pPr>
+      <w:r>
+        <w:rPr>
+          <w:rFonts w:ascii="Times New Roman" w:eastAsia="Times New Roman" w:hAnsi="Times New Roman" w:cs="Times New Roman"/>
+          <w:b/>
+          <w:bCs/>
+          <w:sz w:val="27"/>
+          <w:szCs w:val="27"/>
+          <w:lang w:eastAsia="es-MX"/>
+        </w:rPr>
+        <w:lastRenderedPageBreak/>
         <w:t>Caso de Uso: Crear Cita</w:t>
       </w:r>
     </w:p>
@@ -1408,7 +1856,7 @@
     </w:p>
     <w:p>
       <w:pPr>
-        <w:spacing w:after="0" w:line="240" w:lineRule="auto"/>
+        <w:spacing w:before="100" w:beforeAutospacing="1" w:after="100" w:afterAutospacing="1" w:line="240" w:lineRule="auto"/>
         <w:rPr>
           <w:rFonts w:ascii="Times New Roman" w:eastAsia="Times New Roman" w:hAnsi="Times New Roman" w:cs="Times New Roman"/>
           <w:sz w:val="24"/>
@@ -1419,12 +1867,82 @@
       <w:r>
         <w:rPr>
           <w:rFonts w:ascii="Times New Roman" w:eastAsia="Times New Roman" w:hAnsi="Times New Roman" w:cs="Times New Roman"/>
+          <w:noProof/>
           <w:sz w:val="24"/>
           <w:szCs w:val="24"/>
           <w:lang w:eastAsia="es-MX"/>
         </w:rPr>
+        <w:lastRenderedPageBreak/>
+        <w:drawing>
+          <wp:inline distT="0" distB="0" distL="0" distR="0" wp14:anchorId="2A439275" wp14:editId="287A311A">
+            <wp:extent cx="3591560" cy="8127365"/>
+            <wp:effectExtent l="0" t="0" r="8890" b="6985"/>
+            <wp:docPr id="6" name="Imagen 6"/>
+            <wp:cNvGraphicFramePr>
+              <a:graphicFrameLocks xmlns:a="http://schemas.openxmlformats.org/drawingml/2006/main" noChangeAspect="1"/>
+            </wp:cNvGraphicFramePr>
+            <a:graphic xmlns:a="http://schemas.openxmlformats.org/drawingml/2006/main">
+              <a:graphicData uri="http://schemas.openxmlformats.org/drawingml/2006/picture">
+                <pic:pic xmlns:pic="http://schemas.openxmlformats.org/drawingml/2006/picture">
+                  <pic:nvPicPr>
+                    <pic:cNvPr id="0" name="Picture 14"/>
+                    <pic:cNvPicPr>
+                      <a:picLocks noChangeAspect="1" noChangeArrowheads="1"/>
+                    </pic:cNvPicPr>
+                  </pic:nvPicPr>
+                  <pic:blipFill>
+                    <a:blip r:embed="rId5" cstate="print">
+                      <a:extLst>
+                        <a:ext uri="{28A0092B-C50C-407E-A947-70E740481C1C}">
+                          <a14:useLocalDpi xmlns:a14="http://schemas.microsoft.com/office/drawing/2010/main" val="0"/>
+                        </a:ext>
+                      </a:extLst>
+                    </a:blip>
+                    <a:srcRect/>
+                    <a:stretch>
+                      <a:fillRect/>
+                    </a:stretch>
+                  </pic:blipFill>
+                  <pic:spPr bwMode="auto">
+                    <a:xfrm>
+                      <a:off x="0" y="0"/>
+                      <a:ext cx="3591560" cy="8127365"/>
+                    </a:xfrm>
+                    <a:prstGeom prst="rect">
+                      <a:avLst/>
+                    </a:prstGeom>
+                    <a:noFill/>
+                    <a:ln>
+                      <a:noFill/>
+                    </a:ln>
+                  </pic:spPr>
+                </pic:pic>
+              </a:graphicData>
+            </a:graphic>
+          </wp:inline>
+        </w:drawing>
+      </w:r>
+    </w:p>
+    <w:p>
+      <w:pPr>
+        <w:spacing w:after="0" w:line="240" w:lineRule="auto"/>
+        <w:rPr>
+          <w:rFonts w:ascii="Times New Roman" w:eastAsia="Times New Roman" w:hAnsi="Times New Roman" w:cs="Times New Roman"/>
+          <w:sz w:val="24"/>
+          <w:szCs w:val="24"/>
+          <w:lang w:eastAsia="es-MX"/>
+        </w:rPr>
+      </w:pPr>
+      <w:r>
+        <w:rPr>
+          <w:rFonts w:ascii="Times New Roman" w:eastAsia="Times New Roman" w:hAnsi="Times New Roman" w:cs="Times New Roman"/>
+          <w:sz w:val="24"/>
+          <w:szCs w:val="24"/>
+          <w:lang w:eastAsia="es-MX"/>
+        </w:rPr>
+        <w:lastRenderedPageBreak/>
         <w:pict w14:anchorId="48F58969">
-          <v:rect id="_x0000_i1049" style="width:0;height:1.5pt" o:hralign="center" o:hrstd="t" o:hr="t" fillcolor="#a0a0a0" stroked="f"/>
+          <v:rect id="_x0000_i1025" style="width:0;height:1.5pt" o:hralign="center" o:hrstd="t" o:hr="t" fillcolor="#a0a0a0" stroked="f"/>
         </w:pict>
       </w:r>
     </w:p>
@@ -1583,7 +2101,6 @@
         <w:rPr>
           <w:rStyle w:val="Textoennegrita"/>
         </w:rPr>
-        <w:lastRenderedPageBreak/>
         <w:t>Secuencia Normal:</w:t>
       </w:r>
     </w:p>
@@ -1855,6 +2372,7 @@
                 <w:b/>
                 <w:bCs/>
               </w:rPr>
+              <w:lastRenderedPageBreak/>
               <w:t>#</w:t>
             </w:r>
           </w:p>
@@ -2208,10 +2726,68 @@
       </w:r>
     </w:p>
     <w:p>
-      <w:r>
+      <w:pPr>
+        <w:pStyle w:val="NormalWeb"/>
+      </w:pPr>
+      <w:r>
+        <w:rPr>
+          <w:noProof/>
+        </w:rPr>
         <w:lastRenderedPageBreak/>
+        <w:drawing>
+          <wp:inline distT="0" distB="0" distL="0" distR="0" wp14:anchorId="0CF7AE86" wp14:editId="0639ACC8">
+            <wp:extent cx="3591560" cy="5384165"/>
+            <wp:effectExtent l="0" t="0" r="8890" b="6985"/>
+            <wp:docPr id="7" name="Imagen 7"/>
+            <wp:cNvGraphicFramePr>
+              <a:graphicFrameLocks xmlns:a="http://schemas.openxmlformats.org/drawingml/2006/main" noChangeAspect="1"/>
+            </wp:cNvGraphicFramePr>
+            <a:graphic xmlns:a="http://schemas.openxmlformats.org/drawingml/2006/main">
+              <a:graphicData uri="http://schemas.openxmlformats.org/drawingml/2006/picture">
+                <pic:pic xmlns:pic="http://schemas.openxmlformats.org/drawingml/2006/picture">
+                  <pic:nvPicPr>
+                    <pic:cNvPr id="0" name="Picture 15"/>
+                    <pic:cNvPicPr>
+                      <a:picLocks noChangeAspect="1" noChangeArrowheads="1"/>
+                    </pic:cNvPicPr>
+                  </pic:nvPicPr>
+                  <pic:blipFill>
+                    <a:blip r:embed="rId6" cstate="print">
+                      <a:extLst>
+                        <a:ext uri="{28A0092B-C50C-407E-A947-70E740481C1C}">
+                          <a14:useLocalDpi xmlns:a14="http://schemas.microsoft.com/office/drawing/2010/main" val="0"/>
+                        </a:ext>
+                      </a:extLst>
+                    </a:blip>
+                    <a:srcRect/>
+                    <a:stretch>
+                      <a:fillRect/>
+                    </a:stretch>
+                  </pic:blipFill>
+                  <pic:spPr bwMode="auto">
+                    <a:xfrm>
+                      <a:off x="0" y="0"/>
+                      <a:ext cx="3591560" cy="5384165"/>
+                    </a:xfrm>
+                    <a:prstGeom prst="rect">
+                      <a:avLst/>
+                    </a:prstGeom>
+                    <a:noFill/>
+                    <a:ln>
+                      <a:noFill/>
+                    </a:ln>
+                  </pic:spPr>
+                </pic:pic>
+              </a:graphicData>
+            </a:graphic>
+          </wp:inline>
+        </w:drawing>
+      </w:r>
+    </w:p>
+    <w:p>
+      <w:r>
         <w:pict w14:anchorId="34FBF5C3">
-          <v:rect id="_x0000_i1057" style="width:0;height:1.5pt" o:hralign="center" o:hrstd="t" o:hr="t" fillcolor="#a0a0a0" stroked="f"/>
+          <v:rect id="_x0000_i1026" style="width:0;height:1.5pt" o:hralign="center" o:hrstd="t" o:hr="t" fillcolor="#a0a0a0" stroked="f"/>
         </w:pict>
       </w:r>
     </w:p>
@@ -2312,6 +2888,7 @@
         <w:rPr>
           <w:rStyle w:val="Textoennegrita"/>
         </w:rPr>
+        <w:lastRenderedPageBreak/>
         <w:t>Precondiciones:</w:t>
       </w:r>
     </w:p>
@@ -2745,7 +3322,6 @@
                 <w:b/>
                 <w:bCs/>
               </w:rPr>
-              <w:lastRenderedPageBreak/>
               <w:t>#</w:t>
             </w:r>
           </w:p>
@@ -2932,6 +3508,7 @@
         <w:rPr>
           <w:rStyle w:val="Textoennegrita"/>
         </w:rPr>
+        <w:lastRenderedPageBreak/>
         <w:t>Urgencia:</w:t>
       </w:r>
       <w:r>
@@ -2954,9 +3531,67 @@
       </w:r>
     </w:p>
     <w:p>
+      <w:pPr>
+        <w:pStyle w:val="NormalWeb"/>
+      </w:pPr>
+      <w:r>
+        <w:rPr>
+          <w:noProof/>
+        </w:rPr>
+        <w:drawing>
+          <wp:inline distT="0" distB="0" distL="0" distR="0" wp14:anchorId="74AF51BF" wp14:editId="0D676AC7">
+            <wp:extent cx="3569970" cy="3782060"/>
+            <wp:effectExtent l="0" t="0" r="0" b="8890"/>
+            <wp:docPr id="8" name="Imagen 8"/>
+            <wp:cNvGraphicFramePr>
+              <a:graphicFrameLocks xmlns:a="http://schemas.openxmlformats.org/drawingml/2006/main" noChangeAspect="1"/>
+            </wp:cNvGraphicFramePr>
+            <a:graphic xmlns:a="http://schemas.openxmlformats.org/drawingml/2006/main">
+              <a:graphicData uri="http://schemas.openxmlformats.org/drawingml/2006/picture">
+                <pic:pic xmlns:pic="http://schemas.openxmlformats.org/drawingml/2006/picture">
+                  <pic:nvPicPr>
+                    <pic:cNvPr id="0" name="Picture 16"/>
+                    <pic:cNvPicPr>
+                      <a:picLocks noChangeAspect="1" noChangeArrowheads="1"/>
+                    </pic:cNvPicPr>
+                  </pic:nvPicPr>
+                  <pic:blipFill>
+                    <a:blip r:embed="rId7" cstate="print">
+                      <a:extLst>
+                        <a:ext uri="{28A0092B-C50C-407E-A947-70E740481C1C}">
+                          <a14:useLocalDpi xmlns:a14="http://schemas.microsoft.com/office/drawing/2010/main" val="0"/>
+                        </a:ext>
+                      </a:extLst>
+                    </a:blip>
+                    <a:srcRect/>
+                    <a:stretch>
+                      <a:fillRect/>
+                    </a:stretch>
+                  </pic:blipFill>
+                  <pic:spPr bwMode="auto">
+                    <a:xfrm>
+                      <a:off x="0" y="0"/>
+                      <a:ext cx="3569970" cy="3782060"/>
+                    </a:xfrm>
+                    <a:prstGeom prst="rect">
+                      <a:avLst/>
+                    </a:prstGeom>
+                    <a:noFill/>
+                    <a:ln>
+                      <a:noFill/>
+                    </a:ln>
+                  </pic:spPr>
+                </pic:pic>
+              </a:graphicData>
+            </a:graphic>
+          </wp:inline>
+        </w:drawing>
+      </w:r>
+    </w:p>
+    <w:p>
       <w:r>
         <w:pict w14:anchorId="41100FC8">
-          <v:rect id="_x0000_i1058" style="width:0;height:1.5pt" o:hralign="center" o:hrstd="t" o:hr="t" fillcolor="#a0a0a0" stroked="f"/>
+          <v:rect id="_x0000_i1027" style="width:0;height:1.5pt" o:hralign="center" o:hrstd="t" o:hr="t" fillcolor="#a0a0a0" stroked="f"/>
         </w:pict>
       </w:r>
     </w:p>
@@ -3080,6 +3715,7 @@
         <w:rPr>
           <w:rStyle w:val="Textoennegrita"/>
         </w:rPr>
+        <w:lastRenderedPageBreak/>
         <w:t>Postcondiciones:</w:t>
       </w:r>
     </w:p>
@@ -3147,7 +3783,6 @@
                 <w:b/>
                 <w:bCs/>
               </w:rPr>
-              <w:lastRenderedPageBreak/>
               <w:t>#</w:t>
             </w:r>
           </w:p>
@@ -3687,9 +4322,68 @@
       </w:r>
     </w:p>
     <w:p>
+      <w:pPr>
+        <w:pStyle w:val="NormalWeb"/>
+      </w:pPr>
+      <w:r>
+        <w:rPr>
+          <w:noProof/>
+        </w:rPr>
+        <w:lastRenderedPageBreak/>
+        <w:drawing>
+          <wp:inline distT="0" distB="0" distL="0" distR="0" wp14:anchorId="006C9160" wp14:editId="7118C27C">
+            <wp:extent cx="3569970" cy="5384165"/>
+            <wp:effectExtent l="0" t="0" r="0" b="6985"/>
+            <wp:docPr id="9" name="Imagen 9"/>
+            <wp:cNvGraphicFramePr>
+              <a:graphicFrameLocks xmlns:a="http://schemas.openxmlformats.org/drawingml/2006/main" noChangeAspect="1"/>
+            </wp:cNvGraphicFramePr>
+            <a:graphic xmlns:a="http://schemas.openxmlformats.org/drawingml/2006/main">
+              <a:graphicData uri="http://schemas.openxmlformats.org/drawingml/2006/picture">
+                <pic:pic xmlns:pic="http://schemas.openxmlformats.org/drawingml/2006/picture">
+                  <pic:nvPicPr>
+                    <pic:cNvPr id="0" name="Picture 17"/>
+                    <pic:cNvPicPr>
+                      <a:picLocks noChangeAspect="1" noChangeArrowheads="1"/>
+                    </pic:cNvPicPr>
+                  </pic:nvPicPr>
+                  <pic:blipFill>
+                    <a:blip r:embed="rId8" cstate="print">
+                      <a:extLst>
+                        <a:ext uri="{28A0092B-C50C-407E-A947-70E740481C1C}">
+                          <a14:useLocalDpi xmlns:a14="http://schemas.microsoft.com/office/drawing/2010/main" val="0"/>
+                        </a:ext>
+                      </a:extLst>
+                    </a:blip>
+                    <a:srcRect/>
+                    <a:stretch>
+                      <a:fillRect/>
+                    </a:stretch>
+                  </pic:blipFill>
+                  <pic:spPr bwMode="auto">
+                    <a:xfrm>
+                      <a:off x="0" y="0"/>
+                      <a:ext cx="3569970" cy="5384165"/>
+                    </a:xfrm>
+                    <a:prstGeom prst="rect">
+                      <a:avLst/>
+                    </a:prstGeom>
+                    <a:noFill/>
+                    <a:ln>
+                      <a:noFill/>
+                    </a:ln>
+                  </pic:spPr>
+                </pic:pic>
+              </a:graphicData>
+            </a:graphic>
+          </wp:inline>
+        </w:drawing>
+      </w:r>
+    </w:p>
+    <w:p>
       <w:r>
         <w:pict w14:anchorId="203A529C">
-          <v:rect id="_x0000_i1059" style="width:0;height:1.5pt" o:hralign="center" o:hrstd="t" o:hr="t" fillcolor="#a0a0a0" stroked="f"/>
+          <v:rect id="_x0000_i1028" style="width:0;height:1.5pt" o:hralign="center" o:hrstd="t" o:hr="t" fillcolor="#a0a0a0" stroked="f"/>
         </w:pict>
       </w:r>
     </w:p>
@@ -3740,7 +4434,6 @@
         <w:rPr>
           <w:rStyle w:val="Textoennegrita"/>
         </w:rPr>
-        <w:lastRenderedPageBreak/>
         <w:t>Descripción:</w:t>
       </w:r>
       <w:r>
@@ -3780,6 +4473,7 @@
         <w:spacing w:before="100" w:beforeAutospacing="1" w:after="100" w:afterAutospacing="1" w:line="240" w:lineRule="auto"/>
       </w:pPr>
       <w:r>
+        <w:lastRenderedPageBreak/>
         <w:t>Profesional de la salud</w:t>
       </w:r>
     </w:p>
@@ -4313,7 +5007,6 @@
         <w:rPr>
           <w:rStyle w:val="Textoennegrita"/>
         </w:rPr>
-        <w:lastRenderedPageBreak/>
         <w:t>Rendimiento:</w:t>
       </w:r>
       <w:r>
@@ -4358,6 +5051,7 @@
         <w:rPr>
           <w:rStyle w:val="Textoennegrita"/>
         </w:rPr>
+        <w:lastRenderedPageBreak/>
         <w:t>Urgencia:</w:t>
       </w:r>
       <w:r>
@@ -4379,7 +5073,61 @@
         <w:t>Los detalles de la cita son importantes para recordar puntos clave y antecedentes de la consulta, especialmente en citas recurrentes.</w:t>
       </w:r>
     </w:p>
-    <w:p/>
+    <w:p>
+      <w:r>
+        <w:rPr>
+          <w:noProof/>
+        </w:rPr>
+        <w:drawing>
+          <wp:inline distT="0" distB="0" distL="0" distR="0" wp14:anchorId="64CB6109" wp14:editId="1B830344">
+            <wp:extent cx="3606165" cy="5384165"/>
+            <wp:effectExtent l="0" t="0" r="0" b="6985"/>
+            <wp:docPr id="10" name="Imagen 10"/>
+            <wp:cNvGraphicFramePr>
+              <a:graphicFrameLocks xmlns:a="http://schemas.openxmlformats.org/drawingml/2006/main" noChangeAspect="1"/>
+            </wp:cNvGraphicFramePr>
+            <a:graphic xmlns:a="http://schemas.openxmlformats.org/drawingml/2006/main">
+              <a:graphicData uri="http://schemas.openxmlformats.org/drawingml/2006/picture">
+                <pic:pic xmlns:pic="http://schemas.openxmlformats.org/drawingml/2006/picture">
+                  <pic:nvPicPr>
+                    <pic:cNvPr id="0" name="Picture 18"/>
+                    <pic:cNvPicPr>
+                      <a:picLocks noChangeAspect="1" noChangeArrowheads="1"/>
+                    </pic:cNvPicPr>
+                  </pic:nvPicPr>
+                  <pic:blipFill>
+                    <a:blip r:embed="rId9" cstate="print">
+                      <a:extLst>
+                        <a:ext uri="{28A0092B-C50C-407E-A947-70E740481C1C}">
+                          <a14:useLocalDpi xmlns:a14="http://schemas.microsoft.com/office/drawing/2010/main" val="0"/>
+                        </a:ext>
+                      </a:extLst>
+                    </a:blip>
+                    <a:srcRect/>
+                    <a:stretch>
+                      <a:fillRect/>
+                    </a:stretch>
+                  </pic:blipFill>
+                  <pic:spPr bwMode="auto">
+                    <a:xfrm>
+                      <a:off x="0" y="0"/>
+                      <a:ext cx="3606165" cy="5384165"/>
+                    </a:xfrm>
+                    <a:prstGeom prst="rect">
+                      <a:avLst/>
+                    </a:prstGeom>
+                    <a:noFill/>
+                    <a:ln>
+                      <a:noFill/>
+                    </a:ln>
+                  </pic:spPr>
+                </pic:pic>
+              </a:graphicData>
+            </a:graphic>
+          </wp:inline>
+        </w:drawing>
+      </w:r>
+    </w:p>
     <w:sectPr>
       <w:pgSz w:w="12240" w:h="15840"/>
       <w:pgMar w:top="1417" w:right="1701" w:bottom="1417" w:left="1701" w:header="708" w:footer="708" w:gutter="0"/>

</xml_diff>